<commit_message>
added download command for wget
</commit_message>
<xml_diff>
--- a/textDocuments/setup.docx
+++ b/textDocuments/setup.docx
@@ -126,14 +126,7 @@
           <w:rFonts w:ascii="Helvetica" w:hAnsi="Helvetica"/>
           <w:color w:val="000000" w:themeColor="text1"/>
         </w:rPr>
-        <w:t xml:space="preserve">app  </w:t>
-      </w:r>
-      <w:r>
-        <w:rPr>
-          <w:rFonts w:ascii="Helvetica" w:hAnsi="Helvetica"/>
-          <w:color w:val="000000" w:themeColor="text1"/>
-        </w:rPr>
-        <w:t>https://desktop.github.com/</w:t>
+        <w:t>app  https://desktop.github.com/</w:t>
       </w:r>
       <w:proofErr w:type="gramEnd"/>
     </w:p>
@@ -240,6 +233,77 @@
           <w:color w:val="000000" w:themeColor="text1"/>
         </w:rPr>
       </w:pPr>
+      <w:r>
+        <w:rPr>
+          <w:rFonts w:ascii="Helvetica" w:hAnsi="Helvetica"/>
+          <w:color w:val="000000" w:themeColor="text1"/>
+        </w:rPr>
+        <w:t xml:space="preserve">Install </w:t>
+      </w:r>
+      <w:proofErr w:type="spellStart"/>
+      <w:r>
+        <w:rPr>
+          <w:rFonts w:ascii="Helvetica" w:hAnsi="Helvetica"/>
+          <w:color w:val="000000" w:themeColor="text1"/>
+        </w:rPr>
+        <w:t>wget</w:t>
+      </w:r>
+      <w:proofErr w:type="spellEnd"/>
+      <w:r>
+        <w:rPr>
+          <w:rFonts w:ascii="Helvetica" w:hAnsi="Helvetica"/>
+          <w:color w:val="000000" w:themeColor="text1"/>
+        </w:rPr>
+        <w:t xml:space="preserve"> </w:t>
+      </w:r>
+      <w:proofErr w:type="gramStart"/>
+      <w:r>
+        <w:rPr>
+          <w:rFonts w:ascii="Helvetica" w:hAnsi="Helvetica"/>
+          <w:color w:val="000000" w:themeColor="text1"/>
+        </w:rPr>
+        <w:t>using:</w:t>
+      </w:r>
+      <w:proofErr w:type="gramEnd"/>
+      <w:r>
+        <w:rPr>
+          <w:rFonts w:ascii="Helvetica" w:hAnsi="Helvetica"/>
+          <w:color w:val="000000" w:themeColor="text1"/>
+        </w:rPr>
+        <w:t xml:space="preserve"> </w:t>
+      </w:r>
+      <w:r>
+        <w:rPr>
+          <w:rFonts w:ascii="Helvetica" w:hAnsi="Helvetica"/>
+          <w:color w:val="000000" w:themeColor="text1"/>
+        </w:rPr>
+        <w:t xml:space="preserve">brew install </w:t>
+      </w:r>
+      <w:proofErr w:type="spellStart"/>
+      <w:r>
+        <w:rPr>
+          <w:rFonts w:ascii="Helvetica" w:hAnsi="Helvetica"/>
+          <w:color w:val="000000" w:themeColor="text1"/>
+        </w:rPr>
+        <w:t>wget</w:t>
+      </w:r>
+      <w:proofErr w:type="spellEnd"/>
+    </w:p>
+    <w:p>
+      <w:pPr>
+        <w:rPr>
+          <w:rFonts w:ascii="Helvetica" w:hAnsi="Helvetica"/>
+          <w:color w:val="000000" w:themeColor="text1"/>
+        </w:rPr>
+      </w:pPr>
+    </w:p>
+    <w:p>
+      <w:pPr>
+        <w:rPr>
+          <w:rFonts w:ascii="Helvetica" w:hAnsi="Helvetica"/>
+          <w:color w:val="000000" w:themeColor="text1"/>
+        </w:rPr>
+      </w:pPr>
     </w:p>
     <w:p>
       <w:pPr>
@@ -384,14 +448,7 @@
           <w:rFonts w:ascii="Helvetica" w:hAnsi="Helvetica"/>
           <w:color w:val="000000" w:themeColor="text1"/>
         </w:rPr>
-        <w:t xml:space="preserve">The second command comes from here: </w:t>
-      </w:r>
-      <w:r>
-        <w:rPr>
-          <w:rFonts w:ascii="Helvetica" w:hAnsi="Helvetica"/>
-          <w:color w:val="000000" w:themeColor="text1"/>
-        </w:rPr>
-        <w:t>https://stackoverflow.com/questions/16904658/node-version-manager-install-nvm-command-not-found</w:t>
+        <w:t>The second command comes from here: https://stackoverflow.com/questions/16904658/node-version-manager-install-nvm-command-not-found</w:t>
       </w:r>
     </w:p>
     <w:p>
@@ -470,14 +527,7 @@
           <w:rFonts w:ascii="Helvetica" w:hAnsi="Helvetica"/>
           <w:color w:val="000000" w:themeColor="text1"/>
         </w:rPr>
-        <w:t xml:space="preserve">Command 2: </w:t>
-      </w:r>
-      <w:r>
-        <w:rPr>
-          <w:rFonts w:ascii="Helvetica" w:hAnsi="Helvetica"/>
-          <w:color w:val="000000" w:themeColor="text1"/>
-        </w:rPr>
-        <w:t>source ~/.nvm/nvm.sh</w:t>
+        <w:t>Command 2: source ~/.nvm/nvm.sh</w:t>
       </w:r>
     </w:p>
     <w:p>
@@ -783,6 +833,7 @@
           <w:rFonts w:ascii="Helvetica" w:hAnsi="Helvetica"/>
           <w:color w:val="000000" w:themeColor="text1"/>
         </w:rPr>
+        <w:lastRenderedPageBreak/>
         <w:t>https://marketplace.visualstudio.com/items?itemName=esbenp.prettier-vscode</w:t>
       </w:r>
     </w:p>
@@ -1194,6 +1245,7 @@
   <w:style w:type="character" w:default="1" w:styleId="DefaultParagraphFont">
     <w:name w:val="Default Paragraph Font"/>
     <w:uiPriority w:val="1"/>
+    <w:semiHidden/>
     <w:unhideWhenUsed/>
   </w:style>
   <w:style w:type="table" w:default="1" w:styleId="TableNormal">

</xml_diff>